<commit_message>
Day 2 of statistics - third question
</commit_message>
<xml_diff>
--- a/Day2_MCQ_QuestionsAnswers.docx
+++ b/Day2_MCQ_QuestionsAnswers.docx
@@ -4,6 +4,9 @@
   <w:body>
     <w:p>
       <w:r>
+        <w:rPr>
+          <w:noProof/>
+        </w:rPr>
         <w:drawing>
           <wp:inline distT="0" distB="0" distL="0" distR="0" wp14:anchorId="37552B7F" wp14:editId="6972BE9E">
             <wp:extent cx="5943600" cy="3822065"/>
@@ -44,6 +47,9 @@
     <w:p/>
     <w:p>
       <w:r>
+        <w:rPr>
+          <w:noProof/>
+        </w:rPr>
         <w:drawing>
           <wp:inline distT="0" distB="0" distL="0" distR="0" wp14:anchorId="3FF12EA8" wp14:editId="431475BE">
             <wp:extent cx="5943600" cy="2924175"/>
@@ -85,10 +91,10 @@
       <w:r>
         <w:lastRenderedPageBreak/>
         <w:drawing>
-          <wp:inline distT="0" distB="0" distL="0" distR="0" wp14:anchorId="6BC3F5CB" wp14:editId="21C6E8DC">
-            <wp:extent cx="5943600" cy="2924175"/>
+          <wp:inline distT="0" distB="0" distL="0" distR="0" wp14:anchorId="729136E1" wp14:editId="2700EC6D">
+            <wp:extent cx="5943600" cy="3737610"/>
             <wp:effectExtent l="0" t="0" r="0" b="0"/>
-            <wp:docPr id="3" name="Picture 3"/>
+            <wp:docPr id="4" name="Picture 4"/>
             <wp:cNvGraphicFramePr>
               <a:graphicFrameLocks xmlns:a="http://schemas.openxmlformats.org/drawingml/2006/main" noChangeAspect="1"/>
             </wp:cNvGraphicFramePr>
@@ -108,7 +114,7 @@
                   <pic:spPr>
                     <a:xfrm>
                       <a:off x="0" y="0"/>
-                      <a:ext cx="5943600" cy="2924175"/>
+                      <a:ext cx="5943600" cy="3737610"/>
                     </a:xfrm>
                     <a:prstGeom prst="rect">
                       <a:avLst/>

</xml_diff>